<commit_message>
Added first game - rock,paper,scissors.
</commit_message>
<xml_diff>
--- a/Project1FSD/Concepts_Algorithm.docx
+++ b/Project1FSD/Concepts_Algorithm.docx
@@ -1157,6 +1157,725 @@
           <w:sz w:val="24"/>
           <w:szCs w:val="24"/>
         </w:rPr>
+        <w:t xml:space="preserve">Class </w:t>
+      </w:r>
+      <w:proofErr w:type="gramStart"/>
+      <w:r>
+        <w:rPr>
+          <w:rFonts w:ascii="Times New Roman" w:hAnsi="Times New Roman" w:cs="Times New Roman"/>
+          <w:sz w:val="24"/>
+          <w:szCs w:val="24"/>
+        </w:rPr>
+        <w:t>UserDetails{</w:t>
+      </w:r>
+      <w:proofErr w:type="gramEnd"/>
+    </w:p>
+    <w:p>
+      <w:pPr>
+        <w:jc w:val="both"/>
+        <w:rPr>
+          <w:rFonts w:ascii="Times New Roman" w:hAnsi="Times New Roman" w:cs="Times New Roman"/>
+          <w:sz w:val="24"/>
+          <w:szCs w:val="24"/>
+        </w:rPr>
+      </w:pPr>
+      <w:r>
+        <w:rPr>
+          <w:rFonts w:ascii="Times New Roman" w:hAnsi="Times New Roman" w:cs="Times New Roman"/>
+          <w:sz w:val="24"/>
+          <w:szCs w:val="24"/>
+        </w:rPr>
+        <w:t xml:space="preserve"> </w:t>
+      </w:r>
+      <w:r>
+        <w:rPr>
+          <w:rFonts w:ascii="Times New Roman" w:hAnsi="Times New Roman" w:cs="Times New Roman"/>
+          <w:sz w:val="24"/>
+          <w:szCs w:val="24"/>
+        </w:rPr>
+        <w:tab/>
+        <w:t>Declare string type instance variables name, mail and mob.</w:t>
+      </w:r>
+    </w:p>
+    <w:p>
+      <w:pPr>
+        <w:jc w:val="both"/>
+        <w:rPr>
+          <w:rFonts w:ascii="Times New Roman" w:hAnsi="Times New Roman" w:cs="Times New Roman"/>
+          <w:sz w:val="24"/>
+          <w:szCs w:val="24"/>
+        </w:rPr>
+      </w:pPr>
+      <w:r>
+        <w:rPr>
+          <w:rFonts w:ascii="Times New Roman" w:hAnsi="Times New Roman" w:cs="Times New Roman"/>
+          <w:sz w:val="24"/>
+          <w:szCs w:val="24"/>
+        </w:rPr>
+        <w:tab/>
+        <w:t xml:space="preserve">Method </w:t>
+      </w:r>
+      <w:proofErr w:type="gramStart"/>
+      <w:r>
+        <w:rPr>
+          <w:rFonts w:ascii="Times New Roman" w:hAnsi="Times New Roman" w:cs="Times New Roman"/>
+          <w:sz w:val="24"/>
+          <w:szCs w:val="24"/>
+        </w:rPr>
+        <w:t>setData(</w:t>
+      </w:r>
+      <w:proofErr w:type="gramEnd"/>
+      <w:r>
+        <w:rPr>
+          <w:rFonts w:ascii="Times New Roman" w:hAnsi="Times New Roman" w:cs="Times New Roman"/>
+          <w:sz w:val="24"/>
+          <w:szCs w:val="24"/>
+        </w:rPr>
+        <w:t>){</w:t>
+      </w:r>
+    </w:p>
+    <w:p>
+      <w:pPr>
+        <w:ind w:left="1440"/>
+        <w:jc w:val="both"/>
+        <w:rPr>
+          <w:rFonts w:ascii="Times New Roman" w:hAnsi="Times New Roman" w:cs="Times New Roman"/>
+          <w:sz w:val="24"/>
+          <w:szCs w:val="24"/>
+        </w:rPr>
+      </w:pPr>
+      <w:r>
+        <w:rPr>
+          <w:rFonts w:ascii="Times New Roman" w:hAnsi="Times New Roman" w:cs="Times New Roman"/>
+          <w:sz w:val="24"/>
+          <w:szCs w:val="24"/>
+        </w:rPr>
+        <w:t>Take user input for their full-name, Email ID and mobile no: and store it in variable name, mail and mob.</w:t>
+      </w:r>
+    </w:p>
+    <w:p>
+      <w:pPr>
+        <w:ind w:left="1440"/>
+        <w:jc w:val="both"/>
+        <w:rPr>
+          <w:rFonts w:ascii="Times New Roman" w:hAnsi="Times New Roman" w:cs="Times New Roman"/>
+          <w:sz w:val="24"/>
+          <w:szCs w:val="24"/>
+        </w:rPr>
+      </w:pPr>
+      <w:r>
+        <w:rPr>
+          <w:rFonts w:ascii="Times New Roman" w:hAnsi="Times New Roman" w:cs="Times New Roman"/>
+          <w:sz w:val="24"/>
+          <w:szCs w:val="24"/>
+        </w:rPr>
+        <w:t>}</w:t>
+      </w:r>
+    </w:p>
+    <w:p>
+      <w:pPr>
+        <w:jc w:val="both"/>
+        <w:rPr>
+          <w:rFonts w:ascii="Times New Roman" w:hAnsi="Times New Roman" w:cs="Times New Roman"/>
+          <w:sz w:val="24"/>
+          <w:szCs w:val="24"/>
+        </w:rPr>
+      </w:pPr>
+      <w:r>
+        <w:rPr>
+          <w:rFonts w:ascii="Times New Roman" w:hAnsi="Times New Roman" w:cs="Times New Roman"/>
+          <w:sz w:val="24"/>
+          <w:szCs w:val="24"/>
+        </w:rPr>
+        <w:tab/>
+        <w:t xml:space="preserve">Method </w:t>
+      </w:r>
+      <w:proofErr w:type="gramStart"/>
+      <w:r>
+        <w:rPr>
+          <w:rFonts w:ascii="Times New Roman" w:hAnsi="Times New Roman" w:cs="Times New Roman"/>
+          <w:sz w:val="24"/>
+          <w:szCs w:val="24"/>
+        </w:rPr>
+        <w:t>getData(</w:t>
+      </w:r>
+      <w:proofErr w:type="gramEnd"/>
+      <w:r>
+        <w:rPr>
+          <w:rFonts w:ascii="Times New Roman" w:hAnsi="Times New Roman" w:cs="Times New Roman"/>
+          <w:sz w:val="24"/>
+          <w:szCs w:val="24"/>
+        </w:rPr>
+        <w:t>){</w:t>
+      </w:r>
+    </w:p>
+    <w:p>
+      <w:pPr>
+        <w:jc w:val="both"/>
+        <w:rPr>
+          <w:rFonts w:ascii="Times New Roman" w:hAnsi="Times New Roman" w:cs="Times New Roman"/>
+          <w:sz w:val="24"/>
+          <w:szCs w:val="24"/>
+        </w:rPr>
+      </w:pPr>
+      <w:r>
+        <w:rPr>
+          <w:rFonts w:ascii="Times New Roman" w:hAnsi="Times New Roman" w:cs="Times New Roman"/>
+          <w:sz w:val="24"/>
+          <w:szCs w:val="24"/>
+        </w:rPr>
+        <w:tab/>
+      </w:r>
+      <w:r>
+        <w:rPr>
+          <w:rFonts w:ascii="Times New Roman" w:hAnsi="Times New Roman" w:cs="Times New Roman"/>
+          <w:sz w:val="24"/>
+          <w:szCs w:val="24"/>
+        </w:rPr>
+        <w:tab/>
+        <w:t xml:space="preserve">Print all details entered by user in method </w:t>
+      </w:r>
+      <w:proofErr w:type="gramStart"/>
+      <w:r>
+        <w:rPr>
+          <w:rFonts w:ascii="Times New Roman" w:hAnsi="Times New Roman" w:cs="Times New Roman"/>
+          <w:sz w:val="24"/>
+          <w:szCs w:val="24"/>
+        </w:rPr>
+        <w:t>setData(</w:t>
+      </w:r>
+      <w:proofErr w:type="gramEnd"/>
+      <w:r>
+        <w:rPr>
+          <w:rFonts w:ascii="Times New Roman" w:hAnsi="Times New Roman" w:cs="Times New Roman"/>
+          <w:sz w:val="24"/>
+          <w:szCs w:val="24"/>
+        </w:rPr>
+        <w:t>)</w:t>
+      </w:r>
+    </w:p>
+    <w:p>
+      <w:pPr>
+        <w:jc w:val="both"/>
+        <w:rPr>
+          <w:rFonts w:ascii="Times New Roman" w:hAnsi="Times New Roman" w:cs="Times New Roman"/>
+          <w:sz w:val="24"/>
+          <w:szCs w:val="24"/>
+        </w:rPr>
+      </w:pPr>
+      <w:r>
+        <w:rPr>
+          <w:rFonts w:ascii="Times New Roman" w:hAnsi="Times New Roman" w:cs="Times New Roman"/>
+          <w:sz w:val="24"/>
+          <w:szCs w:val="24"/>
+        </w:rPr>
+        <w:tab/>
+      </w:r>
+      <w:r>
+        <w:rPr>
+          <w:rFonts w:ascii="Times New Roman" w:hAnsi="Times New Roman" w:cs="Times New Roman"/>
+          <w:sz w:val="24"/>
+          <w:szCs w:val="24"/>
+        </w:rPr>
+        <w:tab/>
+        <w:t>}</w:t>
+      </w:r>
+    </w:p>
+    <w:p>
+      <w:pPr>
+        <w:jc w:val="both"/>
+        <w:rPr>
+          <w:rFonts w:ascii="Times New Roman" w:hAnsi="Times New Roman" w:cs="Times New Roman"/>
+          <w:sz w:val="24"/>
+          <w:szCs w:val="24"/>
+        </w:rPr>
+      </w:pPr>
+      <w:r>
+        <w:rPr>
+          <w:rFonts w:ascii="Times New Roman" w:hAnsi="Times New Roman" w:cs="Times New Roman"/>
+          <w:sz w:val="24"/>
+          <w:szCs w:val="24"/>
+        </w:rPr>
+        <w:t>}</w:t>
+      </w:r>
+    </w:p>
+    <w:p>
+      <w:pPr>
+        <w:jc w:val="both"/>
+        <w:rPr>
+          <w:rFonts w:ascii="Times New Roman" w:hAnsi="Times New Roman" w:cs="Times New Roman"/>
+          <w:sz w:val="24"/>
+          <w:szCs w:val="24"/>
+        </w:rPr>
+      </w:pPr>
+    </w:p>
+    <w:p>
+      <w:pPr>
+        <w:jc w:val="both"/>
+        <w:rPr>
+          <w:rFonts w:ascii="Times New Roman" w:hAnsi="Times New Roman" w:cs="Times New Roman"/>
+          <w:sz w:val="24"/>
+          <w:szCs w:val="24"/>
+        </w:rPr>
+      </w:pPr>
+      <w:r>
+        <w:rPr>
+          <w:rFonts w:ascii="Times New Roman" w:hAnsi="Times New Roman" w:cs="Times New Roman"/>
+          <w:sz w:val="24"/>
+          <w:szCs w:val="24"/>
+        </w:rPr>
+        <w:t>Class Option1{</w:t>
+      </w:r>
+    </w:p>
+    <w:p>
+      <w:pPr>
+        <w:jc w:val="both"/>
+        <w:rPr>
+          <w:rFonts w:ascii="Times New Roman" w:hAnsi="Times New Roman" w:cs="Times New Roman"/>
+          <w:sz w:val="24"/>
+          <w:szCs w:val="24"/>
+        </w:rPr>
+      </w:pPr>
+      <w:r>
+        <w:rPr>
+          <w:rFonts w:ascii="Times New Roman" w:hAnsi="Times New Roman" w:cs="Times New Roman"/>
+          <w:sz w:val="24"/>
+          <w:szCs w:val="24"/>
+        </w:rPr>
+        <w:tab/>
+        <w:t>Initialize integer type variable retrieval</w:t>
+      </w:r>
+      <w:r>
+        <w:rPr>
+          <w:rFonts w:ascii="Times New Roman" w:hAnsi="Times New Roman" w:cs="Times New Roman"/>
+          <w:sz w:val="24"/>
+          <w:szCs w:val="24"/>
+        </w:rPr>
+        <w:t xml:space="preserve"> with value 0.</w:t>
+      </w:r>
+    </w:p>
+    <w:p>
+      <w:pPr>
+        <w:jc w:val="both"/>
+        <w:rPr>
+          <w:rFonts w:ascii="Times New Roman" w:hAnsi="Times New Roman" w:cs="Times New Roman"/>
+          <w:sz w:val="24"/>
+          <w:szCs w:val="24"/>
+        </w:rPr>
+      </w:pPr>
+      <w:r>
+        <w:rPr>
+          <w:rFonts w:ascii="Times New Roman" w:hAnsi="Times New Roman" w:cs="Times New Roman"/>
+          <w:sz w:val="24"/>
+          <w:szCs w:val="24"/>
+        </w:rPr>
+        <w:tab/>
+        <w:t xml:space="preserve">Method </w:t>
+      </w:r>
+      <w:proofErr w:type="gramStart"/>
+      <w:r>
+        <w:rPr>
+          <w:rFonts w:ascii="Times New Roman" w:hAnsi="Times New Roman" w:cs="Times New Roman"/>
+          <w:sz w:val="24"/>
+          <w:szCs w:val="24"/>
+        </w:rPr>
+        <w:t>RetrieveFiles(</w:t>
+      </w:r>
+      <w:proofErr w:type="gramEnd"/>
+      <w:r>
+        <w:rPr>
+          <w:rFonts w:ascii="Times New Roman" w:hAnsi="Times New Roman" w:cs="Times New Roman"/>
+          <w:sz w:val="24"/>
+          <w:szCs w:val="24"/>
+        </w:rPr>
+        <w:t>){</w:t>
+      </w:r>
+    </w:p>
+    <w:p>
+      <w:pPr>
+        <w:jc w:val="both"/>
+        <w:rPr>
+          <w:rFonts w:ascii="Times New Roman" w:hAnsi="Times New Roman" w:cs="Times New Roman"/>
+          <w:sz w:val="24"/>
+          <w:szCs w:val="24"/>
+        </w:rPr>
+      </w:pPr>
+      <w:r>
+        <w:rPr>
+          <w:rFonts w:ascii="Times New Roman" w:hAnsi="Times New Roman" w:cs="Times New Roman"/>
+          <w:sz w:val="24"/>
+          <w:szCs w:val="24"/>
+        </w:rPr>
+        <w:tab/>
+      </w:r>
+      <w:r>
+        <w:rPr>
+          <w:rFonts w:ascii="Times New Roman" w:hAnsi="Times New Roman" w:cs="Times New Roman"/>
+          <w:sz w:val="24"/>
+          <w:szCs w:val="24"/>
+        </w:rPr>
+        <w:tab/>
+        <w:t>If retrieval=1</w:t>
+      </w:r>
+      <w:r>
+        <w:rPr>
+          <w:rFonts w:ascii="Times New Roman" w:hAnsi="Times New Roman" w:cs="Times New Roman"/>
+          <w:sz w:val="24"/>
+          <w:szCs w:val="24"/>
+        </w:rPr>
+        <w:sym w:font="Wingdings" w:char="F0E0"/>
+      </w:r>
+      <w:r>
+        <w:rPr>
+          <w:rFonts w:ascii="Times New Roman" w:hAnsi="Times New Roman" w:cs="Times New Roman"/>
+          <w:sz w:val="24"/>
+          <w:szCs w:val="24"/>
+        </w:rPr>
+        <w:t>take user input for path of directory to be used.</w:t>
+      </w:r>
+    </w:p>
+    <w:p>
+      <w:pPr>
+        <w:jc w:val="both"/>
+        <w:rPr>
+          <w:rFonts w:ascii="Times New Roman" w:hAnsi="Times New Roman" w:cs="Times New Roman"/>
+          <w:sz w:val="24"/>
+          <w:szCs w:val="24"/>
+        </w:rPr>
+      </w:pPr>
+      <w:r>
+        <w:rPr>
+          <w:rFonts w:ascii="Times New Roman" w:hAnsi="Times New Roman" w:cs="Times New Roman"/>
+          <w:sz w:val="24"/>
+          <w:szCs w:val="24"/>
+        </w:rPr>
+        <w:tab/>
+      </w:r>
+      <w:r>
+        <w:rPr>
+          <w:rFonts w:ascii="Times New Roman" w:hAnsi="Times New Roman" w:cs="Times New Roman"/>
+          <w:sz w:val="24"/>
+          <w:szCs w:val="24"/>
+        </w:rPr>
+        <w:tab/>
+      </w:r>
+      <w:r>
+        <w:rPr>
+          <w:rFonts w:ascii="Times New Roman" w:hAnsi="Times New Roman" w:cs="Times New Roman"/>
+          <w:sz w:val="24"/>
+          <w:szCs w:val="24"/>
+        </w:rPr>
+        <w:tab/>
+        <w:t>Store that user input in string type variable named path.</w:t>
+      </w:r>
+    </w:p>
+    <w:p>
+      <w:pPr>
+        <w:jc w:val="both"/>
+        <w:rPr>
+          <w:rFonts w:ascii="Times New Roman" w:hAnsi="Times New Roman" w:cs="Times New Roman"/>
+          <w:sz w:val="24"/>
+          <w:szCs w:val="24"/>
+        </w:rPr>
+      </w:pPr>
+      <w:r>
+        <w:rPr>
+          <w:rFonts w:ascii="Times New Roman" w:hAnsi="Times New Roman" w:cs="Times New Roman"/>
+          <w:sz w:val="24"/>
+          <w:szCs w:val="24"/>
+        </w:rPr>
+        <w:tab/>
+        <w:t>Create object named dir of java class File with path as argument.</w:t>
+      </w:r>
+    </w:p>
+    <w:p>
+      <w:pPr>
+        <w:jc w:val="both"/>
+        <w:rPr>
+          <w:rFonts w:ascii="Times New Roman" w:hAnsi="Times New Roman" w:cs="Times New Roman"/>
+          <w:sz w:val="24"/>
+          <w:szCs w:val="24"/>
+        </w:rPr>
+      </w:pPr>
+      <w:r>
+        <w:rPr>
+          <w:rFonts w:ascii="Times New Roman" w:hAnsi="Times New Roman" w:cs="Times New Roman"/>
+          <w:sz w:val="24"/>
+          <w:szCs w:val="24"/>
+        </w:rPr>
+        <w:tab/>
+      </w:r>
+      <w:r>
+        <w:rPr>
+          <w:rFonts w:ascii="Times New Roman" w:hAnsi="Times New Roman" w:cs="Times New Roman"/>
+          <w:sz w:val="24"/>
+          <w:szCs w:val="24"/>
+        </w:rPr>
+        <w:tab/>
+      </w:r>
+      <w:r>
+        <w:rPr>
+          <w:rFonts w:ascii="Times New Roman" w:hAnsi="Times New Roman" w:cs="Times New Roman"/>
+          <w:sz w:val="24"/>
+          <w:szCs w:val="24"/>
+        </w:rPr>
+        <w:tab/>
+      </w:r>
+      <w:r>
+        <w:rPr>
+          <w:rFonts w:ascii="Times New Roman" w:hAnsi="Times New Roman" w:cs="Times New Roman"/>
+          <w:sz w:val="24"/>
+          <w:szCs w:val="24"/>
+        </w:rPr>
+        <w:t xml:space="preserve">If </w:t>
+      </w:r>
+      <w:proofErr w:type="gramStart"/>
+      <w:r>
+        <w:rPr>
+          <w:rFonts w:ascii="Times New Roman" w:hAnsi="Times New Roman" w:cs="Times New Roman"/>
+          <w:sz w:val="24"/>
+          <w:szCs w:val="24"/>
+        </w:rPr>
+        <w:t>dir.isDirectory</w:t>
+      </w:r>
+      <w:proofErr w:type="gramEnd"/>
+      <w:r>
+        <w:rPr>
+          <w:rFonts w:ascii="Times New Roman" w:hAnsi="Times New Roman" w:cs="Times New Roman"/>
+          <w:sz w:val="24"/>
+          <w:szCs w:val="24"/>
+        </w:rPr>
+        <w:t>() is true</w:t>
+      </w:r>
+      <w:r>
+        <w:rPr>
+          <w:rFonts w:ascii="Times New Roman" w:hAnsi="Times New Roman" w:cs="Times New Roman"/>
+          <w:sz w:val="24"/>
+          <w:szCs w:val="24"/>
+        </w:rPr>
+        <w:sym w:font="Wingdings" w:char="F0E0"/>
+      </w:r>
+    </w:p>
+    <w:p>
+      <w:pPr>
+        <w:jc w:val="both"/>
+        <w:rPr>
+          <w:rFonts w:ascii="Times New Roman" w:hAnsi="Times New Roman" w:cs="Times New Roman"/>
+          <w:sz w:val="24"/>
+          <w:szCs w:val="24"/>
+        </w:rPr>
+      </w:pPr>
+      <w:r>
+        <w:rPr>
+          <w:rFonts w:ascii="Times New Roman" w:hAnsi="Times New Roman" w:cs="Times New Roman"/>
+          <w:sz w:val="24"/>
+          <w:szCs w:val="24"/>
+        </w:rPr>
+        <w:tab/>
+      </w:r>
+      <w:r>
+        <w:rPr>
+          <w:rFonts w:ascii="Times New Roman" w:hAnsi="Times New Roman" w:cs="Times New Roman"/>
+          <w:sz w:val="24"/>
+          <w:szCs w:val="24"/>
+        </w:rPr>
+        <w:tab/>
+      </w:r>
+      <w:r>
+        <w:rPr>
+          <w:rFonts w:ascii="Times New Roman" w:hAnsi="Times New Roman" w:cs="Times New Roman"/>
+          <w:sz w:val="24"/>
+          <w:szCs w:val="24"/>
+        </w:rPr>
+        <w:tab/>
+        <w:t xml:space="preserve">Store file names of </w:t>
+      </w:r>
+      <w:r>
+        <w:rPr>
+          <w:rFonts w:ascii="Times New Roman" w:hAnsi="Times New Roman" w:cs="Times New Roman"/>
+          <w:sz w:val="24"/>
+          <w:szCs w:val="24"/>
+        </w:rPr>
+        <w:t>dir in array named docs.</w:t>
+      </w:r>
+    </w:p>
+    <w:p>
+      <w:pPr>
+        <w:jc w:val="both"/>
+        <w:rPr>
+          <w:rFonts w:ascii="Times New Roman" w:hAnsi="Times New Roman" w:cs="Times New Roman"/>
+          <w:sz w:val="24"/>
+          <w:szCs w:val="24"/>
+        </w:rPr>
+      </w:pPr>
+      <w:r>
+        <w:rPr>
+          <w:rFonts w:ascii="Times New Roman" w:hAnsi="Times New Roman" w:cs="Times New Roman"/>
+          <w:sz w:val="24"/>
+          <w:szCs w:val="24"/>
+        </w:rPr>
+        <w:tab/>
+      </w:r>
+      <w:r>
+        <w:rPr>
+          <w:rFonts w:ascii="Times New Roman" w:hAnsi="Times New Roman" w:cs="Times New Roman"/>
+          <w:sz w:val="24"/>
+          <w:szCs w:val="24"/>
+        </w:rPr>
+        <w:tab/>
+      </w:r>
+      <w:r>
+        <w:rPr>
+          <w:rFonts w:ascii="Times New Roman" w:hAnsi="Times New Roman" w:cs="Times New Roman"/>
+          <w:sz w:val="24"/>
+          <w:szCs w:val="24"/>
+        </w:rPr>
+        <w:tab/>
+        <w:t>Run Array.sort on docs and comparator object.</w:t>
+      </w:r>
+    </w:p>
+    <w:p>
+      <w:pPr>
+        <w:jc w:val="both"/>
+        <w:rPr>
+          <w:rFonts w:ascii="Times New Roman" w:hAnsi="Times New Roman" w:cs="Times New Roman"/>
+          <w:sz w:val="24"/>
+          <w:szCs w:val="24"/>
+        </w:rPr>
+      </w:pPr>
+      <w:r>
+        <w:rPr>
+          <w:rFonts w:ascii="Times New Roman" w:hAnsi="Times New Roman" w:cs="Times New Roman"/>
+          <w:sz w:val="24"/>
+          <w:szCs w:val="24"/>
+        </w:rPr>
+        <w:tab/>
+      </w:r>
+      <w:r>
+        <w:rPr>
+          <w:rFonts w:ascii="Times New Roman" w:hAnsi="Times New Roman" w:cs="Times New Roman"/>
+          <w:sz w:val="24"/>
+          <w:szCs w:val="24"/>
+        </w:rPr>
+        <w:tab/>
+      </w:r>
+      <w:r>
+        <w:rPr>
+          <w:rFonts w:ascii="Times New Roman" w:hAnsi="Times New Roman" w:cs="Times New Roman"/>
+          <w:sz w:val="24"/>
+          <w:szCs w:val="24"/>
+        </w:rPr>
+        <w:tab/>
+        <w:t>Comparator comparing file names lexicographically</w:t>
+      </w:r>
+    </w:p>
+    <w:p>
+      <w:pPr>
+        <w:jc w:val="both"/>
+        <w:rPr>
+          <w:rFonts w:ascii="Times New Roman" w:hAnsi="Times New Roman" w:cs="Times New Roman"/>
+          <w:sz w:val="24"/>
+          <w:szCs w:val="24"/>
+        </w:rPr>
+      </w:pPr>
+      <w:r>
+        <w:rPr>
+          <w:rFonts w:ascii="Times New Roman" w:hAnsi="Times New Roman" w:cs="Times New Roman"/>
+          <w:sz w:val="24"/>
+          <w:szCs w:val="24"/>
+        </w:rPr>
+        <w:tab/>
+      </w:r>
+      <w:r>
+        <w:rPr>
+          <w:rFonts w:ascii="Times New Roman" w:hAnsi="Times New Roman" w:cs="Times New Roman"/>
+          <w:sz w:val="24"/>
+          <w:szCs w:val="24"/>
+        </w:rPr>
+        <w:tab/>
+        <w:t>Print “file names in ascending order”</w:t>
+      </w:r>
+    </w:p>
+    <w:p>
+      <w:pPr>
+        <w:ind w:left="720"/>
+        <w:jc w:val="both"/>
+        <w:rPr>
+          <w:rFonts w:ascii="Times New Roman" w:hAnsi="Times New Roman" w:cs="Times New Roman"/>
+          <w:sz w:val="24"/>
+          <w:szCs w:val="24"/>
+        </w:rPr>
+      </w:pPr>
+      <w:r>
+        <w:rPr>
+          <w:rFonts w:ascii="Times New Roman" w:hAnsi="Times New Roman" w:cs="Times New Roman"/>
+          <w:sz w:val="24"/>
+          <w:szCs w:val="24"/>
+        </w:rPr>
+        <w:t>For-each loop over each element of array docs to print name of each file in the user given directory.</w:t>
+      </w:r>
+    </w:p>
+    <w:p>
+      <w:pPr>
+        <w:ind w:left="720"/>
+        <w:jc w:val="both"/>
+        <w:rPr>
+          <w:rFonts w:ascii="Times New Roman" w:hAnsi="Times New Roman" w:cs="Times New Roman"/>
+          <w:sz w:val="24"/>
+          <w:szCs w:val="24"/>
+        </w:rPr>
+      </w:pPr>
+      <w:r>
+        <w:rPr>
+          <w:rFonts w:ascii="Times New Roman" w:hAnsi="Times New Roman" w:cs="Times New Roman"/>
+          <w:sz w:val="24"/>
+          <w:szCs w:val="24"/>
+        </w:rPr>
+        <w:tab/>
+        <w:t>Else</w:t>
+      </w:r>
+      <w:r>
+        <w:rPr>
+          <w:rFonts w:ascii="Times New Roman" w:hAnsi="Times New Roman" w:cs="Times New Roman"/>
+          <w:sz w:val="24"/>
+          <w:szCs w:val="24"/>
+        </w:rPr>
+        <w:sym w:font="Wingdings" w:char="F0E0"/>
+      </w:r>
+      <w:r>
+        <w:rPr>
+          <w:rFonts w:ascii="Times New Roman" w:hAnsi="Times New Roman" w:cs="Times New Roman"/>
+          <w:sz w:val="24"/>
+          <w:szCs w:val="24"/>
+        </w:rPr>
+        <w:t xml:space="preserve"> directory given by user is empty.</w:t>
+      </w:r>
+    </w:p>
+    <w:p>
+      <w:pPr>
+        <w:jc w:val="both"/>
+        <w:rPr>
+          <w:rFonts w:ascii="Times New Roman" w:hAnsi="Times New Roman" w:cs="Times New Roman"/>
+          <w:sz w:val="24"/>
+          <w:szCs w:val="24"/>
+        </w:rPr>
+      </w:pPr>
+    </w:p>
+    <w:p>
+      <w:pPr>
+        <w:jc w:val="both"/>
+        <w:rPr>
+          <w:rFonts w:ascii="Times New Roman" w:hAnsi="Times New Roman" w:cs="Times New Roman"/>
+          <w:sz w:val="24"/>
+          <w:szCs w:val="24"/>
+        </w:rPr>
+      </w:pPr>
+      <w:r>
+        <w:rPr>
+          <w:rFonts w:ascii="Times New Roman" w:hAnsi="Times New Roman" w:cs="Times New Roman"/>
+          <w:sz w:val="24"/>
+          <w:szCs w:val="24"/>
+        </w:rPr>
         <w:t>Class Option2{</w:t>
       </w:r>
     </w:p>
@@ -1233,6 +1952,7 @@
           <w:sz w:val="24"/>
           <w:szCs w:val="24"/>
         </w:rPr>
+        <w:lastRenderedPageBreak/>
         <w:t>If  opt</w:t>
       </w:r>
       <w:proofErr w:type="gramEnd"/>
@@ -1618,16 +2338,7 @@
           <w:sz w:val="24"/>
           <w:szCs w:val="24"/>
         </w:rPr>
-        <w:t xml:space="preserve">If  </w:t>
-      </w:r>
-      <w:proofErr w:type="spellStart"/>
-      <w:r>
-        <w:rPr>
-          <w:rFonts w:ascii="Times New Roman" w:hAnsi="Times New Roman" w:cs="Times New Roman"/>
-          <w:sz w:val="24"/>
-          <w:szCs w:val="24"/>
-        </w:rPr>
-        <w:t>file</w:t>
+        <w:t>If  file</w:t>
       </w:r>
       <w:proofErr w:type="gramEnd"/>
       <w:r>
@@ -1636,16 +2347,7 @@
           <w:sz w:val="24"/>
           <w:szCs w:val="24"/>
         </w:rPr>
-        <w:t>.delete</w:t>
-      </w:r>
-      <w:proofErr w:type="spellEnd"/>
-      <w:r>
-        <w:rPr>
-          <w:rFonts w:ascii="Times New Roman" w:hAnsi="Times New Roman" w:cs="Times New Roman"/>
-          <w:sz w:val="24"/>
-          <w:szCs w:val="24"/>
-        </w:rPr>
-        <w:t>() runs</w:t>
+        <w:t>.delete() runs</w:t>
       </w:r>
       <w:r>
         <w:rPr>
@@ -1769,7 +2471,59 @@
           <w:szCs w:val="24"/>
         </w:rPr>
         <w:tab/>
-        <w:t xml:space="preserve">Store </w:t>
+        <w:t>Store files or folders inside array named flist of string type.</w:t>
+      </w:r>
+    </w:p>
+    <w:p>
+      <w:pPr>
+        <w:jc w:val="both"/>
+        <w:rPr>
+          <w:rFonts w:ascii="Times New Roman" w:hAnsi="Times New Roman" w:cs="Times New Roman"/>
+          <w:sz w:val="24"/>
+          <w:szCs w:val="24"/>
+        </w:rPr>
+      </w:pPr>
+      <w:r>
+        <w:rPr>
+          <w:rFonts w:ascii="Times New Roman" w:hAnsi="Times New Roman" w:cs="Times New Roman"/>
+          <w:sz w:val="24"/>
+          <w:szCs w:val="24"/>
+        </w:rPr>
+        <w:tab/>
+      </w:r>
+      <w:r>
+        <w:rPr>
+          <w:rFonts w:ascii="Times New Roman" w:hAnsi="Times New Roman" w:cs="Times New Roman"/>
+          <w:sz w:val="24"/>
+          <w:szCs w:val="24"/>
+        </w:rPr>
+        <w:t>Initialize a local int type variable flag with value 0.</w:t>
+      </w:r>
+    </w:p>
+    <w:p>
+      <w:pPr>
+        <w:jc w:val="both"/>
+        <w:rPr>
+          <w:rFonts w:ascii="Times New Roman" w:hAnsi="Times New Roman" w:cs="Times New Roman"/>
+          <w:sz w:val="24"/>
+          <w:szCs w:val="24"/>
+        </w:rPr>
+      </w:pPr>
+      <w:r>
+        <w:rPr>
+          <w:rFonts w:ascii="Times New Roman" w:hAnsi="Times New Roman" w:cs="Times New Roman"/>
+          <w:sz w:val="24"/>
+          <w:szCs w:val="24"/>
+        </w:rPr>
+        <w:tab/>
+      </w:r>
+      <w:r>
+        <w:rPr>
+          <w:rFonts w:ascii="Times New Roman" w:hAnsi="Times New Roman" w:cs="Times New Roman"/>
+          <w:sz w:val="24"/>
+          <w:szCs w:val="24"/>
+        </w:rPr>
+        <w:tab/>
       </w:r>
       <w:proofErr w:type="gramStart"/>
       <w:r>
@@ -1778,7 +2532,7 @@
           <w:sz w:val="24"/>
           <w:szCs w:val="24"/>
         </w:rPr>
-        <w:t>everything(</w:t>
+        <w:t>If  flist</w:t>
       </w:r>
       <w:proofErr w:type="gramEnd"/>
       <w:r>
@@ -1787,59 +2541,285 @@
           <w:sz w:val="24"/>
           <w:szCs w:val="24"/>
         </w:rPr>
-        <w:t>files or folders etc) inside array named flist of string type.</w:t>
-      </w:r>
-    </w:p>
-    <w:p>
-      <w:pPr>
-        <w:jc w:val="both"/>
-        <w:rPr>
-          <w:rFonts w:ascii="Times New Roman" w:hAnsi="Times New Roman" w:cs="Times New Roman"/>
-          <w:sz w:val="24"/>
-          <w:szCs w:val="24"/>
-        </w:rPr>
-      </w:pPr>
-      <w:r>
-        <w:rPr>
-          <w:rFonts w:ascii="Times New Roman" w:hAnsi="Times New Roman" w:cs="Times New Roman"/>
-          <w:sz w:val="24"/>
-          <w:szCs w:val="24"/>
-        </w:rPr>
-        <w:tab/>
-      </w:r>
-      <w:r>
-        <w:rPr>
-          <w:rFonts w:ascii="Times New Roman" w:hAnsi="Times New Roman" w:cs="Times New Roman"/>
-          <w:sz w:val="24"/>
-          <w:szCs w:val="24"/>
-        </w:rPr>
-        <w:t>Initialize a local int type variable flag with value 0.</w:t>
-      </w:r>
-    </w:p>
-    <w:p>
-      <w:pPr>
-        <w:jc w:val="both"/>
-        <w:rPr>
-          <w:rFonts w:ascii="Times New Roman" w:hAnsi="Times New Roman" w:cs="Times New Roman"/>
-          <w:sz w:val="24"/>
-          <w:szCs w:val="24"/>
-        </w:rPr>
-      </w:pPr>
-      <w:r>
-        <w:rPr>
-          <w:rFonts w:ascii="Times New Roman" w:hAnsi="Times New Roman" w:cs="Times New Roman"/>
-          <w:sz w:val="24"/>
-          <w:szCs w:val="24"/>
-        </w:rPr>
-        <w:tab/>
-      </w:r>
-      <w:r>
-        <w:rPr>
-          <w:rFonts w:ascii="Times New Roman" w:hAnsi="Times New Roman" w:cs="Times New Roman"/>
-          <w:sz w:val="24"/>
-          <w:szCs w:val="24"/>
-        </w:rPr>
-        <w:tab/>
+        <w:t xml:space="preserve"> is empty</w:t>
+      </w:r>
+      <w:r>
+        <w:rPr>
+          <w:rFonts w:ascii="Times New Roman" w:hAnsi="Times New Roman" w:cs="Times New Roman"/>
+          <w:sz w:val="24"/>
+          <w:szCs w:val="24"/>
+        </w:rPr>
+        <w:sym w:font="Wingdings" w:char="F0E0"/>
+      </w:r>
+      <w:r>
+        <w:rPr>
+          <w:rFonts w:ascii="Times New Roman" w:hAnsi="Times New Roman" w:cs="Times New Roman"/>
+          <w:sz w:val="24"/>
+          <w:szCs w:val="24"/>
+        </w:rPr>
+        <w:t>print “Directory is empty”</w:t>
+      </w:r>
+    </w:p>
+    <w:p>
+      <w:pPr>
+        <w:jc w:val="both"/>
+        <w:rPr>
+          <w:rFonts w:ascii="Times New Roman" w:hAnsi="Times New Roman" w:cs="Times New Roman"/>
+          <w:sz w:val="24"/>
+          <w:szCs w:val="24"/>
+        </w:rPr>
+      </w:pPr>
+      <w:r>
+        <w:rPr>
+          <w:rFonts w:ascii="Times New Roman" w:hAnsi="Times New Roman" w:cs="Times New Roman"/>
+          <w:sz w:val="24"/>
+          <w:szCs w:val="24"/>
+        </w:rPr>
+        <w:tab/>
+      </w:r>
+      <w:r>
+        <w:rPr>
+          <w:rFonts w:ascii="Times New Roman" w:hAnsi="Times New Roman" w:cs="Times New Roman"/>
+          <w:sz w:val="24"/>
+          <w:szCs w:val="24"/>
+        </w:rPr>
+        <w:tab/>
+        <w:t xml:space="preserve">Else </w:t>
+      </w:r>
+      <w:r>
+        <w:rPr>
+          <w:rFonts w:ascii="Times New Roman" w:hAnsi="Times New Roman" w:cs="Times New Roman"/>
+          <w:sz w:val="24"/>
+          <w:szCs w:val="24"/>
+        </w:rPr>
+        <w:sym w:font="Wingdings" w:char="F0E0"/>
+      </w:r>
+      <w:r>
+        <w:rPr>
+          <w:rFonts w:ascii="Times New Roman" w:hAnsi="Times New Roman" w:cs="Times New Roman"/>
+          <w:sz w:val="24"/>
+          <w:szCs w:val="24"/>
+        </w:rPr>
+        <w:t xml:space="preserve"> run a for-loop for all the files in the directory.</w:t>
+      </w:r>
+    </w:p>
+    <w:p>
+      <w:pPr>
+        <w:jc w:val="both"/>
+        <w:rPr>
+          <w:rFonts w:ascii="Times New Roman" w:hAnsi="Times New Roman" w:cs="Times New Roman"/>
+          <w:sz w:val="24"/>
+          <w:szCs w:val="24"/>
+        </w:rPr>
+      </w:pPr>
+      <w:r>
+        <w:rPr>
+          <w:rFonts w:ascii="Times New Roman" w:hAnsi="Times New Roman" w:cs="Times New Roman"/>
+          <w:sz w:val="24"/>
+          <w:szCs w:val="24"/>
+        </w:rPr>
+        <w:tab/>
+      </w:r>
+      <w:r>
+        <w:rPr>
+          <w:rFonts w:ascii="Times New Roman" w:hAnsi="Times New Roman" w:cs="Times New Roman"/>
+          <w:sz w:val="24"/>
+          <w:szCs w:val="24"/>
+        </w:rPr>
+        <w:tab/>
+        <w:t>For file that matches with user given name</w:t>
+      </w:r>
+      <w:r>
+        <w:rPr>
+          <w:rFonts w:ascii="Times New Roman" w:hAnsi="Times New Roman" w:cs="Times New Roman"/>
+          <w:sz w:val="24"/>
+          <w:szCs w:val="24"/>
+        </w:rPr>
+        <w:sym w:font="Wingdings" w:char="F0E0"/>
+      </w:r>
+      <w:r>
+        <w:rPr>
+          <w:rFonts w:ascii="Times New Roman" w:hAnsi="Times New Roman" w:cs="Times New Roman"/>
+          <w:sz w:val="24"/>
+          <w:szCs w:val="24"/>
+        </w:rPr>
+        <w:t xml:space="preserve"> print “file found” &amp; t</w:t>
+      </w:r>
+      <w:r>
+        <w:rPr>
+          <w:rFonts w:ascii="Times New Roman" w:hAnsi="Times New Roman" w:cs="Times New Roman"/>
+          <w:sz w:val="24"/>
+          <w:szCs w:val="24"/>
+        </w:rPr>
+        <w:t>urn flag=1</w:t>
+      </w:r>
+      <w:r>
+        <w:rPr>
+          <w:rFonts w:ascii="Times New Roman" w:hAnsi="Times New Roman" w:cs="Times New Roman"/>
+          <w:sz w:val="24"/>
+          <w:szCs w:val="24"/>
+        </w:rPr>
+        <w:tab/>
+      </w:r>
+      <w:r>
+        <w:rPr>
+          <w:rFonts w:ascii="Times New Roman" w:hAnsi="Times New Roman" w:cs="Times New Roman"/>
+          <w:sz w:val="24"/>
+          <w:szCs w:val="24"/>
+        </w:rPr>
+        <w:tab/>
+        <w:t>If flag=0</w:t>
+      </w:r>
+      <w:r>
+        <w:rPr>
+          <w:rFonts w:ascii="Times New Roman" w:hAnsi="Times New Roman" w:cs="Times New Roman"/>
+          <w:sz w:val="24"/>
+          <w:szCs w:val="24"/>
+        </w:rPr>
+        <w:sym w:font="Wingdings" w:char="F0E0"/>
+      </w:r>
+      <w:r>
+        <w:rPr>
+          <w:rFonts w:ascii="Times New Roman" w:hAnsi="Times New Roman" w:cs="Times New Roman"/>
+          <w:sz w:val="24"/>
+          <w:szCs w:val="24"/>
+        </w:rPr>
+        <w:t>print “file not found”.</w:t>
+      </w:r>
+    </w:p>
+    <w:p>
+      <w:pPr>
+        <w:jc w:val="both"/>
+        <w:rPr>
+          <w:rFonts w:ascii="Times New Roman" w:hAnsi="Times New Roman" w:cs="Times New Roman"/>
+          <w:sz w:val="24"/>
+          <w:szCs w:val="24"/>
+        </w:rPr>
+      </w:pPr>
+      <w:r>
+        <w:rPr>
+          <w:rFonts w:ascii="Times New Roman" w:hAnsi="Times New Roman" w:cs="Times New Roman"/>
+          <w:sz w:val="24"/>
+          <w:szCs w:val="24"/>
+        </w:rPr>
+        <w:tab/>
+        <w:t>If opt2 =0</w:t>
+      </w:r>
+      <w:r>
+        <w:rPr>
+          <w:rFonts w:ascii="Times New Roman" w:hAnsi="Times New Roman" w:cs="Times New Roman"/>
+          <w:sz w:val="24"/>
+          <w:szCs w:val="24"/>
+        </w:rPr>
+        <w:sym w:font="Wingdings" w:char="F0E0"/>
+      </w:r>
+      <w:r>
+        <w:rPr>
+          <w:rFonts w:ascii="Times New Roman" w:hAnsi="Times New Roman" w:cs="Times New Roman"/>
+          <w:sz w:val="24"/>
+          <w:szCs w:val="24"/>
+        </w:rPr>
+        <w:t xml:space="preserve"> exit program.</w:t>
+      </w:r>
+    </w:p>
+    <w:p>
+      <w:pPr>
+        <w:jc w:val="both"/>
+        <w:rPr>
+          <w:rFonts w:ascii="Times New Roman" w:hAnsi="Times New Roman" w:cs="Times New Roman"/>
+          <w:sz w:val="24"/>
+          <w:szCs w:val="24"/>
+        </w:rPr>
+      </w:pPr>
+      <w:r>
+        <w:rPr>
+          <w:rFonts w:ascii="Times New Roman" w:hAnsi="Times New Roman" w:cs="Times New Roman"/>
+          <w:sz w:val="24"/>
+          <w:szCs w:val="24"/>
+        </w:rPr>
+        <w:tab/>
+        <w:t xml:space="preserve">If opt2 has any other value </w:t>
+      </w:r>
+      <w:r>
+        <w:rPr>
+          <w:rFonts w:ascii="Times New Roman" w:hAnsi="Times New Roman" w:cs="Times New Roman"/>
+          <w:sz w:val="24"/>
+          <w:szCs w:val="24"/>
+        </w:rPr>
+        <w:sym w:font="Wingdings" w:char="F0E0"/>
+      </w:r>
+      <w:r>
+        <w:rPr>
+          <w:rFonts w:ascii="Times New Roman" w:hAnsi="Times New Roman" w:cs="Times New Roman"/>
+          <w:sz w:val="24"/>
+          <w:szCs w:val="24"/>
+        </w:rPr>
+        <w:t xml:space="preserve"> print “invalid entry”.</w:t>
+      </w:r>
+    </w:p>
+    <w:p>
+      <w:pPr>
+        <w:ind w:firstLine="720"/>
+        <w:jc w:val="both"/>
+        <w:rPr>
+          <w:rFonts w:ascii="Times New Roman" w:hAnsi="Times New Roman" w:cs="Times New Roman"/>
+          <w:sz w:val="24"/>
+          <w:szCs w:val="24"/>
+        </w:rPr>
+      </w:pPr>
+      <w:r>
+        <w:rPr>
+          <w:rFonts w:ascii="Times New Roman" w:hAnsi="Times New Roman" w:cs="Times New Roman"/>
+          <w:sz w:val="24"/>
+          <w:szCs w:val="24"/>
+        </w:rPr>
+        <w:t>}</w:t>
+      </w:r>
+    </w:p>
+    <w:p>
+      <w:pPr>
+        <w:jc w:val="both"/>
+        <w:rPr>
+          <w:rFonts w:ascii="Times New Roman" w:hAnsi="Times New Roman" w:cs="Times New Roman"/>
+          <w:sz w:val="24"/>
+          <w:szCs w:val="24"/>
+        </w:rPr>
+      </w:pPr>
+      <w:r>
+        <w:rPr>
+          <w:rFonts w:ascii="Times New Roman" w:hAnsi="Times New Roman" w:cs="Times New Roman"/>
+          <w:sz w:val="24"/>
+          <w:szCs w:val="24"/>
+        </w:rPr>
+        <w:t>}</w:t>
+      </w:r>
+    </w:p>
+    <w:p>
+      <w:pPr>
+        <w:jc w:val="both"/>
+        <w:rPr>
+          <w:rFonts w:ascii="Times New Roman" w:hAnsi="Times New Roman" w:cs="Times New Roman"/>
+          <w:sz w:val="24"/>
+          <w:szCs w:val="24"/>
+        </w:rPr>
+      </w:pPr>
+    </w:p>
+    <w:p>
+      <w:pPr>
+        <w:jc w:val="both"/>
+        <w:rPr>
+          <w:rFonts w:ascii="Times New Roman" w:hAnsi="Times New Roman" w:cs="Times New Roman"/>
+          <w:sz w:val="24"/>
+          <w:szCs w:val="24"/>
+        </w:rPr>
+      </w:pPr>
+      <w:r>
+        <w:rPr>
+          <w:rFonts w:ascii="Times New Roman" w:hAnsi="Times New Roman" w:cs="Times New Roman"/>
+          <w:sz w:val="24"/>
+          <w:szCs w:val="24"/>
+        </w:rPr>
+        <w:t xml:space="preserve">Class </w:t>
       </w:r>
       <w:proofErr w:type="gramStart"/>
       <w:r>
@@ -1848,16 +2828,407 @@
           <w:sz w:val="24"/>
           <w:szCs w:val="24"/>
         </w:rPr>
-        <w:t>If  flist</w:t>
+        <w:t>F</w:t>
+      </w:r>
+      <w:r>
+        <w:rPr>
+          <w:rFonts w:ascii="Times New Roman" w:hAnsi="Times New Roman" w:cs="Times New Roman"/>
+          <w:sz w:val="24"/>
+          <w:szCs w:val="24"/>
+        </w:rPr>
+        <w:t>unctions{</w:t>
       </w:r>
       <w:proofErr w:type="gramEnd"/>
-      <w:r>
-        <w:rPr>
-          <w:rFonts w:ascii="Times New Roman" w:hAnsi="Times New Roman" w:cs="Times New Roman"/>
-          <w:sz w:val="24"/>
-          <w:szCs w:val="24"/>
-        </w:rPr>
-        <w:t xml:space="preserve"> is empty</w:t>
+    </w:p>
+    <w:p>
+      <w:pPr>
+        <w:jc w:val="both"/>
+        <w:rPr>
+          <w:rFonts w:ascii="Times New Roman" w:hAnsi="Times New Roman" w:cs="Times New Roman"/>
+          <w:sz w:val="24"/>
+          <w:szCs w:val="24"/>
+        </w:rPr>
+      </w:pPr>
+      <w:r>
+        <w:rPr>
+          <w:rFonts w:ascii="Times New Roman" w:hAnsi="Times New Roman" w:cs="Times New Roman"/>
+          <w:sz w:val="24"/>
+          <w:szCs w:val="24"/>
+        </w:rPr>
+        <w:tab/>
+        <w:t>Integer type variable func with initial value 2</w:t>
+      </w:r>
+    </w:p>
+    <w:p>
+      <w:pPr>
+        <w:ind w:firstLine="720"/>
+        <w:jc w:val="both"/>
+        <w:rPr>
+          <w:rFonts w:ascii="Times New Roman" w:hAnsi="Times New Roman" w:cs="Times New Roman"/>
+          <w:sz w:val="24"/>
+          <w:szCs w:val="24"/>
+        </w:rPr>
+      </w:pPr>
+      <w:r>
+        <w:rPr>
+          <w:rFonts w:ascii="Times New Roman" w:hAnsi="Times New Roman" w:cs="Times New Roman"/>
+          <w:sz w:val="24"/>
+          <w:szCs w:val="24"/>
+        </w:rPr>
+        <w:t xml:space="preserve">Method </w:t>
+      </w:r>
+      <w:proofErr w:type="gramStart"/>
+      <w:r>
+        <w:rPr>
+          <w:rFonts w:ascii="Times New Roman" w:hAnsi="Times New Roman" w:cs="Times New Roman"/>
+          <w:sz w:val="24"/>
+          <w:szCs w:val="24"/>
+        </w:rPr>
+        <w:t>WelcomePage{</w:t>
+      </w:r>
+      <w:proofErr w:type="gramEnd"/>
+    </w:p>
+    <w:p>
+      <w:pPr>
+        <w:ind w:firstLine="720"/>
+        <w:jc w:val="both"/>
+        <w:rPr>
+          <w:rFonts w:ascii="Times New Roman" w:hAnsi="Times New Roman" w:cs="Times New Roman"/>
+          <w:sz w:val="24"/>
+          <w:szCs w:val="24"/>
+        </w:rPr>
+      </w:pPr>
+      <w:r>
+        <w:rPr>
+          <w:rFonts w:ascii="Times New Roman" w:hAnsi="Times New Roman" w:cs="Times New Roman"/>
+          <w:sz w:val="24"/>
+          <w:szCs w:val="24"/>
+        </w:rPr>
+        <w:t>Print welcome page data;</w:t>
+      </w:r>
+    </w:p>
+    <w:p>
+      <w:pPr>
+        <w:ind w:left="720"/>
+        <w:jc w:val="both"/>
+        <w:rPr>
+          <w:rFonts w:ascii="Times New Roman" w:hAnsi="Times New Roman" w:cs="Times New Roman"/>
+          <w:sz w:val="24"/>
+          <w:szCs w:val="24"/>
+        </w:rPr>
+      </w:pPr>
+      <w:r>
+        <w:rPr>
+          <w:rFonts w:ascii="Times New Roman" w:hAnsi="Times New Roman" w:cs="Times New Roman"/>
+          <w:sz w:val="24"/>
+          <w:szCs w:val="24"/>
+        </w:rPr>
+        <w:t>}</w:t>
+      </w:r>
+    </w:p>
+    <w:p>
+      <w:pPr>
+        <w:ind w:left="720"/>
+        <w:jc w:val="both"/>
+        <w:rPr>
+          <w:rFonts w:ascii="Times New Roman" w:hAnsi="Times New Roman" w:cs="Times New Roman"/>
+          <w:sz w:val="24"/>
+          <w:szCs w:val="24"/>
+        </w:rPr>
+      </w:pPr>
+      <w:r>
+        <w:rPr>
+          <w:rFonts w:ascii="Times New Roman" w:hAnsi="Times New Roman" w:cs="Times New Roman"/>
+          <w:sz w:val="24"/>
+          <w:szCs w:val="24"/>
+        </w:rPr>
+        <w:t xml:space="preserve">Method </w:t>
+      </w:r>
+      <w:proofErr w:type="gramStart"/>
+      <w:r>
+        <w:rPr>
+          <w:rFonts w:ascii="Times New Roman" w:hAnsi="Times New Roman" w:cs="Times New Roman"/>
+          <w:sz w:val="24"/>
+          <w:szCs w:val="24"/>
+        </w:rPr>
+        <w:t>StartFunctions{</w:t>
+      </w:r>
+      <w:proofErr w:type="gramEnd"/>
+    </w:p>
+    <w:p>
+      <w:pPr>
+        <w:ind w:left="720"/>
+        <w:jc w:val="both"/>
+        <w:rPr>
+          <w:rFonts w:ascii="Times New Roman" w:hAnsi="Times New Roman" w:cs="Times New Roman"/>
+          <w:sz w:val="24"/>
+          <w:szCs w:val="24"/>
+        </w:rPr>
+      </w:pPr>
+      <w:r>
+        <w:rPr>
+          <w:rFonts w:ascii="Times New Roman" w:hAnsi="Times New Roman" w:cs="Times New Roman"/>
+          <w:sz w:val="24"/>
+          <w:szCs w:val="24"/>
+        </w:rPr>
+        <w:lastRenderedPageBreak/>
+        <w:t>Create object for Class UserDetails</w:t>
+      </w:r>
+    </w:p>
+    <w:p>
+      <w:pPr>
+        <w:ind w:left="720"/>
+        <w:jc w:val="both"/>
+        <w:rPr>
+          <w:rFonts w:ascii="Times New Roman" w:hAnsi="Times New Roman" w:cs="Times New Roman"/>
+          <w:sz w:val="24"/>
+          <w:szCs w:val="24"/>
+        </w:rPr>
+      </w:pPr>
+      <w:r>
+        <w:rPr>
+          <w:rFonts w:ascii="Times New Roman" w:hAnsi="Times New Roman" w:cs="Times New Roman"/>
+          <w:sz w:val="24"/>
+          <w:szCs w:val="24"/>
+        </w:rPr>
+        <w:t xml:space="preserve">Call setData and getData methods </w:t>
+      </w:r>
+      <w:proofErr w:type="gramStart"/>
+      <w:r>
+        <w:rPr>
+          <w:rFonts w:ascii="Times New Roman" w:hAnsi="Times New Roman" w:cs="Times New Roman"/>
+          <w:sz w:val="24"/>
+          <w:szCs w:val="24"/>
+        </w:rPr>
+        <w:t>of  UserD</w:t>
+      </w:r>
+      <w:r>
+        <w:rPr>
+          <w:rFonts w:ascii="Times New Roman" w:hAnsi="Times New Roman" w:cs="Times New Roman"/>
+          <w:sz w:val="24"/>
+          <w:szCs w:val="24"/>
+        </w:rPr>
+        <w:t>e</w:t>
+      </w:r>
+      <w:r>
+        <w:rPr>
+          <w:rFonts w:ascii="Times New Roman" w:hAnsi="Times New Roman" w:cs="Times New Roman"/>
+          <w:sz w:val="24"/>
+          <w:szCs w:val="24"/>
+        </w:rPr>
+        <w:t>tails</w:t>
+      </w:r>
+      <w:proofErr w:type="gramEnd"/>
+      <w:r>
+        <w:rPr>
+          <w:rFonts w:ascii="Times New Roman" w:hAnsi="Times New Roman" w:cs="Times New Roman"/>
+          <w:sz w:val="24"/>
+          <w:szCs w:val="24"/>
+        </w:rPr>
+        <w:t xml:space="preserve"> class</w:t>
+      </w:r>
+    </w:p>
+    <w:p>
+      <w:pPr>
+        <w:ind w:left="720"/>
+        <w:jc w:val="both"/>
+        <w:rPr>
+          <w:rFonts w:ascii="Times New Roman" w:hAnsi="Times New Roman" w:cs="Times New Roman"/>
+          <w:sz w:val="24"/>
+          <w:szCs w:val="24"/>
+        </w:rPr>
+      </w:pPr>
+      <w:r>
+        <w:rPr>
+          <w:rFonts w:ascii="Times New Roman" w:hAnsi="Times New Roman" w:cs="Times New Roman"/>
+          <w:sz w:val="24"/>
+          <w:szCs w:val="24"/>
+        </w:rPr>
+        <w:t>Create object for Class</w:t>
+      </w:r>
+      <w:r>
+        <w:rPr>
+          <w:rFonts w:ascii="Times New Roman" w:hAnsi="Times New Roman" w:cs="Times New Roman"/>
+          <w:sz w:val="24"/>
+          <w:szCs w:val="24"/>
+        </w:rPr>
+        <w:t xml:space="preserve"> Option1</w:t>
+      </w:r>
+    </w:p>
+    <w:p>
+      <w:pPr>
+        <w:ind w:left="720"/>
+        <w:jc w:val="both"/>
+        <w:rPr>
+          <w:rFonts w:ascii="Times New Roman" w:hAnsi="Times New Roman" w:cs="Times New Roman"/>
+          <w:sz w:val="24"/>
+          <w:szCs w:val="24"/>
+        </w:rPr>
+      </w:pPr>
+      <w:r>
+        <w:rPr>
+          <w:rFonts w:ascii="Times New Roman" w:hAnsi="Times New Roman" w:cs="Times New Roman"/>
+          <w:sz w:val="24"/>
+          <w:szCs w:val="24"/>
+        </w:rPr>
+        <w:t>Take user input</w:t>
+      </w:r>
+    </w:p>
+    <w:p>
+      <w:pPr>
+        <w:ind w:left="720"/>
+        <w:jc w:val="both"/>
+        <w:rPr>
+          <w:rFonts w:ascii="Times New Roman" w:hAnsi="Times New Roman" w:cs="Times New Roman"/>
+          <w:sz w:val="24"/>
+          <w:szCs w:val="24"/>
+        </w:rPr>
+      </w:pPr>
+      <w:r>
+        <w:rPr>
+          <w:rFonts w:ascii="Times New Roman" w:hAnsi="Times New Roman" w:cs="Times New Roman"/>
+          <w:sz w:val="24"/>
+          <w:szCs w:val="24"/>
+        </w:rPr>
+        <w:t>Run RetrievalFiles functions as per user input</w:t>
+      </w:r>
+    </w:p>
+    <w:p>
+      <w:pPr>
+        <w:ind w:left="720"/>
+        <w:jc w:val="both"/>
+        <w:rPr>
+          <w:rFonts w:ascii="Times New Roman" w:hAnsi="Times New Roman" w:cs="Times New Roman"/>
+          <w:sz w:val="24"/>
+          <w:szCs w:val="24"/>
+        </w:rPr>
+      </w:pPr>
+      <w:r>
+        <w:rPr>
+          <w:rFonts w:ascii="Times New Roman" w:hAnsi="Times New Roman" w:cs="Times New Roman"/>
+          <w:sz w:val="24"/>
+          <w:szCs w:val="24"/>
+        </w:rPr>
+        <w:t>Create object for Class Option</w:t>
+      </w:r>
+      <w:r>
+        <w:rPr>
+          <w:rFonts w:ascii="Times New Roman" w:hAnsi="Times New Roman" w:cs="Times New Roman"/>
+          <w:sz w:val="24"/>
+          <w:szCs w:val="24"/>
+        </w:rPr>
+        <w:t>2</w:t>
+      </w:r>
+    </w:p>
+    <w:p>
+      <w:pPr>
+        <w:ind w:left="720"/>
+        <w:jc w:val="both"/>
+        <w:rPr>
+          <w:rFonts w:ascii="Times New Roman" w:hAnsi="Times New Roman" w:cs="Times New Roman"/>
+          <w:sz w:val="24"/>
+          <w:szCs w:val="24"/>
+        </w:rPr>
+      </w:pPr>
+      <w:r>
+        <w:rPr>
+          <w:rFonts w:ascii="Times New Roman" w:hAnsi="Times New Roman" w:cs="Times New Roman"/>
+          <w:sz w:val="24"/>
+          <w:szCs w:val="24"/>
+        </w:rPr>
+        <w:t>Take user input</w:t>
+      </w:r>
+    </w:p>
+    <w:p>
+      <w:pPr>
+        <w:ind w:left="720"/>
+        <w:jc w:val="both"/>
+        <w:rPr>
+          <w:rFonts w:ascii="Times New Roman" w:hAnsi="Times New Roman" w:cs="Times New Roman"/>
+          <w:sz w:val="24"/>
+          <w:szCs w:val="24"/>
+        </w:rPr>
+      </w:pPr>
+      <w:r>
+        <w:rPr>
+          <w:rFonts w:ascii="Times New Roman" w:hAnsi="Times New Roman" w:cs="Times New Roman"/>
+          <w:sz w:val="24"/>
+          <w:szCs w:val="24"/>
+        </w:rPr>
+        <w:t xml:space="preserve">Run </w:t>
+      </w:r>
+      <w:r>
+        <w:rPr>
+          <w:rFonts w:ascii="Times New Roman" w:hAnsi="Times New Roman" w:cs="Times New Roman"/>
+          <w:sz w:val="24"/>
+          <w:szCs w:val="24"/>
+        </w:rPr>
+        <w:t>Fileops</w:t>
+      </w:r>
+      <w:r>
+        <w:rPr>
+          <w:rFonts w:ascii="Times New Roman" w:hAnsi="Times New Roman" w:cs="Times New Roman"/>
+          <w:sz w:val="24"/>
+          <w:szCs w:val="24"/>
+        </w:rPr>
+        <w:t xml:space="preserve"> functions as per user input</w:t>
+      </w:r>
+    </w:p>
+    <w:p>
+      <w:pPr>
+        <w:ind w:left="720"/>
+        <w:jc w:val="both"/>
+        <w:rPr>
+          <w:rFonts w:ascii="Times New Roman" w:hAnsi="Times New Roman" w:cs="Times New Roman"/>
+          <w:sz w:val="24"/>
+          <w:szCs w:val="24"/>
+        </w:rPr>
+      </w:pPr>
+      <w:r>
+        <w:rPr>
+          <w:rFonts w:ascii="Times New Roman" w:hAnsi="Times New Roman" w:cs="Times New Roman"/>
+          <w:sz w:val="24"/>
+          <w:szCs w:val="24"/>
+        </w:rPr>
+        <w:t>}</w:t>
+      </w:r>
+    </w:p>
+    <w:p>
+      <w:pPr>
+        <w:ind w:left="720"/>
+        <w:jc w:val="both"/>
+        <w:rPr>
+          <w:rFonts w:ascii="Times New Roman" w:hAnsi="Times New Roman" w:cs="Times New Roman"/>
+          <w:sz w:val="24"/>
+          <w:szCs w:val="24"/>
+        </w:rPr>
+      </w:pPr>
+      <w:r>
+        <w:rPr>
+          <w:rFonts w:ascii="Times New Roman" w:hAnsi="Times New Roman" w:cs="Times New Roman"/>
+          <w:sz w:val="24"/>
+          <w:szCs w:val="24"/>
+        </w:rPr>
+        <w:t>Method Option3{</w:t>
+      </w:r>
+    </w:p>
+    <w:p>
+      <w:pPr>
+        <w:ind w:left="720"/>
+        <w:jc w:val="both"/>
+        <w:rPr>
+          <w:rFonts w:ascii="Times New Roman" w:hAnsi="Times New Roman" w:cs="Times New Roman"/>
+          <w:sz w:val="24"/>
+          <w:szCs w:val="24"/>
+        </w:rPr>
+      </w:pPr>
+      <w:r>
+        <w:rPr>
+          <w:rFonts w:ascii="Times New Roman" w:hAnsi="Times New Roman" w:cs="Times New Roman"/>
+          <w:sz w:val="24"/>
+          <w:szCs w:val="24"/>
+        </w:rPr>
+        <w:t xml:space="preserve">If func=2 </w:t>
       </w:r>
       <w:r>
         <w:rPr>
@@ -1873,34 +3244,42 @@
           <w:sz w:val="24"/>
           <w:szCs w:val="24"/>
         </w:rPr>
-        <w:t>print “Directory is empty”</w:t>
-      </w:r>
-    </w:p>
-    <w:p>
-      <w:pPr>
-        <w:jc w:val="both"/>
-        <w:rPr>
-          <w:rFonts w:ascii="Times New Roman" w:hAnsi="Times New Roman" w:cs="Times New Roman"/>
-          <w:sz w:val="24"/>
-          <w:szCs w:val="24"/>
-        </w:rPr>
-      </w:pPr>
-      <w:r>
-        <w:rPr>
-          <w:rFonts w:ascii="Times New Roman" w:hAnsi="Times New Roman" w:cs="Times New Roman"/>
-          <w:sz w:val="24"/>
-          <w:szCs w:val="24"/>
-        </w:rPr>
-        <w:tab/>
-      </w:r>
-      <w:r>
-        <w:rPr>
-          <w:rFonts w:ascii="Times New Roman" w:hAnsi="Times New Roman" w:cs="Times New Roman"/>
-          <w:sz w:val="24"/>
-          <w:szCs w:val="24"/>
-        </w:rPr>
-        <w:tab/>
-        <w:t xml:space="preserve">Else </w:t>
+        <w:t>run WelcomePage method.</w:t>
+      </w:r>
+    </w:p>
+    <w:p>
+      <w:pPr>
+        <w:ind w:left="720"/>
+        <w:jc w:val="both"/>
+        <w:rPr>
+          <w:rFonts w:ascii="Times New Roman" w:hAnsi="Times New Roman" w:cs="Times New Roman"/>
+          <w:sz w:val="24"/>
+          <w:szCs w:val="24"/>
+        </w:rPr>
+      </w:pPr>
+      <w:r>
+        <w:rPr>
+          <w:rFonts w:ascii="Times New Roman" w:hAnsi="Times New Roman" w:cs="Times New Roman"/>
+          <w:sz w:val="24"/>
+          <w:szCs w:val="24"/>
+        </w:rPr>
+        <w:t>If func=</w:t>
+      </w:r>
+      <w:r>
+        <w:rPr>
+          <w:rFonts w:ascii="Times New Roman" w:hAnsi="Times New Roman" w:cs="Times New Roman"/>
+          <w:sz w:val="24"/>
+          <w:szCs w:val="24"/>
+        </w:rPr>
+        <w:t>1</w:t>
+      </w:r>
+      <w:r>
+        <w:rPr>
+          <w:rFonts w:ascii="Times New Roman" w:hAnsi="Times New Roman" w:cs="Times New Roman"/>
+          <w:sz w:val="24"/>
+          <w:szCs w:val="24"/>
+        </w:rPr>
+        <w:t xml:space="preserve"> </w:t>
       </w:r>
       <w:r>
         <w:rPr>
@@ -1916,34 +3295,42 @@
           <w:sz w:val="24"/>
           <w:szCs w:val="24"/>
         </w:rPr>
-        <w:t xml:space="preserve"> run a for-loop for all the files in the directory.</w:t>
-      </w:r>
-    </w:p>
-    <w:p>
-      <w:pPr>
-        <w:jc w:val="both"/>
-        <w:rPr>
-          <w:rFonts w:ascii="Times New Roman" w:hAnsi="Times New Roman" w:cs="Times New Roman"/>
-          <w:sz w:val="24"/>
-          <w:szCs w:val="24"/>
-        </w:rPr>
-      </w:pPr>
-      <w:r>
-        <w:rPr>
-          <w:rFonts w:ascii="Times New Roman" w:hAnsi="Times New Roman" w:cs="Times New Roman"/>
-          <w:sz w:val="24"/>
-          <w:szCs w:val="24"/>
-        </w:rPr>
-        <w:tab/>
-      </w:r>
-      <w:r>
-        <w:rPr>
-          <w:rFonts w:ascii="Times New Roman" w:hAnsi="Times New Roman" w:cs="Times New Roman"/>
-          <w:sz w:val="24"/>
-          <w:szCs w:val="24"/>
-        </w:rPr>
-        <w:tab/>
-        <w:t>For file that matches with user given name</w:t>
+        <w:t>run StartFunctions method.</w:t>
+      </w:r>
+    </w:p>
+    <w:p>
+      <w:pPr>
+        <w:ind w:left="720"/>
+        <w:jc w:val="both"/>
+        <w:rPr>
+          <w:rFonts w:ascii="Times New Roman" w:hAnsi="Times New Roman" w:cs="Times New Roman"/>
+          <w:sz w:val="24"/>
+          <w:szCs w:val="24"/>
+        </w:rPr>
+      </w:pPr>
+      <w:r>
+        <w:rPr>
+          <w:rFonts w:ascii="Times New Roman" w:hAnsi="Times New Roman" w:cs="Times New Roman"/>
+          <w:sz w:val="24"/>
+          <w:szCs w:val="24"/>
+        </w:rPr>
+        <w:t>If func=</w:t>
+      </w:r>
+      <w:r>
+        <w:rPr>
+          <w:rFonts w:ascii="Times New Roman" w:hAnsi="Times New Roman" w:cs="Times New Roman"/>
+          <w:sz w:val="24"/>
+          <w:szCs w:val="24"/>
+        </w:rPr>
+        <w:t>0</w:t>
+      </w:r>
+      <w:r>
+        <w:rPr>
+          <w:rFonts w:ascii="Times New Roman" w:hAnsi="Times New Roman" w:cs="Times New Roman"/>
+          <w:sz w:val="24"/>
+          <w:szCs w:val="24"/>
+        </w:rPr>
+        <w:t xml:space="preserve"> </w:t>
       </w:r>
       <w:r>
         <w:rPr>
@@ -1959,32 +3346,26 @@
           <w:sz w:val="24"/>
           <w:szCs w:val="24"/>
         </w:rPr>
-        <w:t xml:space="preserve"> print “file found” &amp; t</w:t>
-      </w:r>
-      <w:r>
-        <w:rPr>
-          <w:rFonts w:ascii="Times New Roman" w:hAnsi="Times New Roman" w:cs="Times New Roman"/>
-          <w:sz w:val="24"/>
-          <w:szCs w:val="24"/>
-        </w:rPr>
-        <w:t>urn flag=1</w:t>
-      </w:r>
-      <w:r>
-        <w:rPr>
-          <w:rFonts w:ascii="Times New Roman" w:hAnsi="Times New Roman" w:cs="Times New Roman"/>
-          <w:sz w:val="24"/>
-          <w:szCs w:val="24"/>
-        </w:rPr>
-        <w:tab/>
-      </w:r>
-      <w:r>
-        <w:rPr>
-          <w:rFonts w:ascii="Times New Roman" w:hAnsi="Times New Roman" w:cs="Times New Roman"/>
-          <w:sz w:val="24"/>
-          <w:szCs w:val="24"/>
-        </w:rPr>
-        <w:tab/>
-        <w:t>If flag=0</w:t>
+        <w:t xml:space="preserve"> display an ending message and exit the program.</w:t>
+      </w:r>
+    </w:p>
+    <w:p>
+      <w:pPr>
+        <w:ind w:left="720"/>
+        <w:jc w:val="both"/>
+        <w:rPr>
+          <w:rFonts w:ascii="Times New Roman" w:hAnsi="Times New Roman" w:cs="Times New Roman"/>
+          <w:sz w:val="24"/>
+          <w:szCs w:val="24"/>
+        </w:rPr>
+      </w:pPr>
+      <w:r>
+        <w:rPr>
+          <w:rFonts w:ascii="Times New Roman" w:hAnsi="Times New Roman" w:cs="Times New Roman"/>
+          <w:sz w:val="24"/>
+          <w:szCs w:val="24"/>
+        </w:rPr>
+        <w:t xml:space="preserve">For any other value of func </w:t>
       </w:r>
       <w:r>
         <w:rPr>
@@ -2000,151 +3381,7 @@
           <w:sz w:val="24"/>
           <w:szCs w:val="24"/>
         </w:rPr>
-        <w:t>print “file not found”.</w:t>
-      </w:r>
-    </w:p>
-    <w:p>
-      <w:pPr>
-        <w:jc w:val="both"/>
-        <w:rPr>
-          <w:rFonts w:ascii="Times New Roman" w:hAnsi="Times New Roman" w:cs="Times New Roman"/>
-          <w:sz w:val="24"/>
-          <w:szCs w:val="24"/>
-        </w:rPr>
-      </w:pPr>
-    </w:p>
-    <w:p>
-      <w:pPr>
-        <w:jc w:val="both"/>
-        <w:rPr>
-          <w:rFonts w:ascii="Times New Roman" w:hAnsi="Times New Roman" w:cs="Times New Roman"/>
-          <w:sz w:val="24"/>
-          <w:szCs w:val="24"/>
-        </w:rPr>
-      </w:pPr>
-    </w:p>
-    <w:p>
-      <w:pPr>
-        <w:jc w:val="both"/>
-        <w:rPr>
-          <w:rFonts w:ascii="Times New Roman" w:hAnsi="Times New Roman" w:cs="Times New Roman"/>
-          <w:sz w:val="24"/>
-          <w:szCs w:val="24"/>
-        </w:rPr>
-      </w:pPr>
-      <w:r>
-        <w:rPr>
-          <w:rFonts w:ascii="Times New Roman" w:hAnsi="Times New Roman" w:cs="Times New Roman"/>
-          <w:sz w:val="24"/>
-          <w:szCs w:val="24"/>
-        </w:rPr>
-        <w:t xml:space="preserve"> </w:t>
-      </w:r>
-    </w:p>
-    <w:p>
-      <w:pPr>
-        <w:jc w:val="both"/>
-        <w:rPr>
-          <w:rFonts w:ascii="Times New Roman" w:hAnsi="Times New Roman" w:cs="Times New Roman"/>
-          <w:sz w:val="24"/>
-          <w:szCs w:val="24"/>
-        </w:rPr>
-      </w:pPr>
-    </w:p>
-    <w:p>
-      <w:pPr>
-        <w:jc w:val="both"/>
-        <w:rPr>
-          <w:rFonts w:ascii="Times New Roman" w:hAnsi="Times New Roman" w:cs="Times New Roman"/>
-          <w:sz w:val="24"/>
-          <w:szCs w:val="24"/>
-        </w:rPr>
-      </w:pPr>
-      <w:r>
-        <w:rPr>
-          <w:rFonts w:ascii="Times New Roman" w:hAnsi="Times New Roman" w:cs="Times New Roman"/>
-          <w:sz w:val="24"/>
-          <w:szCs w:val="24"/>
-        </w:rPr>
-        <w:t xml:space="preserve">Class </w:t>
-      </w:r>
-      <w:proofErr w:type="gramStart"/>
-      <w:r>
-        <w:rPr>
-          <w:rFonts w:ascii="Times New Roman" w:hAnsi="Times New Roman" w:cs="Times New Roman"/>
-          <w:sz w:val="24"/>
-          <w:szCs w:val="24"/>
-        </w:rPr>
-        <w:t>functions{</w:t>
-      </w:r>
-      <w:proofErr w:type="gramEnd"/>
-    </w:p>
-    <w:p>
-      <w:pPr>
-        <w:jc w:val="both"/>
-        <w:rPr>
-          <w:rFonts w:ascii="Times New Roman" w:hAnsi="Times New Roman" w:cs="Times New Roman"/>
-          <w:sz w:val="24"/>
-          <w:szCs w:val="24"/>
-        </w:rPr>
-      </w:pPr>
-      <w:r>
-        <w:rPr>
-          <w:rFonts w:ascii="Times New Roman" w:hAnsi="Times New Roman" w:cs="Times New Roman"/>
-          <w:sz w:val="24"/>
-          <w:szCs w:val="24"/>
-        </w:rPr>
-        <w:tab/>
-        <w:t>Integer type variable func with initial value 2</w:t>
-      </w:r>
-    </w:p>
-    <w:p>
-      <w:pPr>
-        <w:ind w:firstLine="720"/>
-        <w:jc w:val="both"/>
-        <w:rPr>
-          <w:rFonts w:ascii="Times New Roman" w:hAnsi="Times New Roman" w:cs="Times New Roman"/>
-          <w:sz w:val="24"/>
-          <w:szCs w:val="24"/>
-        </w:rPr>
-      </w:pPr>
-      <w:r>
-        <w:rPr>
-          <w:rFonts w:ascii="Times New Roman" w:hAnsi="Times New Roman" w:cs="Times New Roman"/>
-          <w:sz w:val="24"/>
-          <w:szCs w:val="24"/>
-        </w:rPr>
-        <w:lastRenderedPageBreak/>
-        <w:t xml:space="preserve">Method </w:t>
-      </w:r>
-      <w:proofErr w:type="gramStart"/>
-      <w:r>
-        <w:rPr>
-          <w:rFonts w:ascii="Times New Roman" w:hAnsi="Times New Roman" w:cs="Times New Roman"/>
-          <w:sz w:val="24"/>
-          <w:szCs w:val="24"/>
-        </w:rPr>
-        <w:t>WelcomePage{</w:t>
-      </w:r>
-      <w:proofErr w:type="gramEnd"/>
-    </w:p>
-    <w:p>
-      <w:pPr>
-        <w:ind w:firstLine="720"/>
-        <w:jc w:val="both"/>
-        <w:rPr>
-          <w:rFonts w:ascii="Times New Roman" w:hAnsi="Times New Roman" w:cs="Times New Roman"/>
-          <w:sz w:val="24"/>
-          <w:szCs w:val="24"/>
-        </w:rPr>
-      </w:pPr>
-      <w:r>
-        <w:rPr>
-          <w:rFonts w:ascii="Times New Roman" w:hAnsi="Times New Roman" w:cs="Times New Roman"/>
-          <w:sz w:val="24"/>
-          <w:szCs w:val="24"/>
-        </w:rPr>
-        <w:t>Print welcome page data;</w:t>
+        <w:t xml:space="preserve"> error display Invalid input.</w:t>
       </w:r>
     </w:p>
     <w:p>
@@ -2168,530 +3405,6 @@
     </w:p>
     <w:p>
       <w:pPr>
-        <w:ind w:left="720"/>
-        <w:jc w:val="both"/>
-        <w:rPr>
-          <w:rFonts w:ascii="Times New Roman" w:hAnsi="Times New Roman" w:cs="Times New Roman"/>
-          <w:sz w:val="24"/>
-          <w:szCs w:val="24"/>
-        </w:rPr>
-      </w:pPr>
-      <w:r>
-        <w:rPr>
-          <w:rFonts w:ascii="Times New Roman" w:hAnsi="Times New Roman" w:cs="Times New Roman"/>
-          <w:sz w:val="24"/>
-          <w:szCs w:val="24"/>
-        </w:rPr>
-        <w:t xml:space="preserve">Method </w:t>
-      </w:r>
-      <w:proofErr w:type="gramStart"/>
-      <w:r>
-        <w:rPr>
-          <w:rFonts w:ascii="Times New Roman" w:hAnsi="Times New Roman" w:cs="Times New Roman"/>
-          <w:sz w:val="24"/>
-          <w:szCs w:val="24"/>
-        </w:rPr>
-        <w:t>StartFunctions{</w:t>
-      </w:r>
-      <w:proofErr w:type="gramEnd"/>
-    </w:p>
-    <w:p>
-      <w:pPr>
-        <w:ind w:left="720"/>
-        <w:jc w:val="both"/>
-        <w:rPr>
-          <w:rFonts w:ascii="Times New Roman" w:hAnsi="Times New Roman" w:cs="Times New Roman"/>
-          <w:sz w:val="24"/>
-          <w:szCs w:val="24"/>
-        </w:rPr>
-      </w:pPr>
-      <w:r>
-        <w:rPr>
-          <w:rFonts w:ascii="Times New Roman" w:hAnsi="Times New Roman" w:cs="Times New Roman"/>
-          <w:sz w:val="24"/>
-          <w:szCs w:val="24"/>
-        </w:rPr>
-        <w:t>Create object for Class UserDetails</w:t>
-      </w:r>
-    </w:p>
-    <w:p>
-      <w:pPr>
-        <w:ind w:left="720"/>
-        <w:jc w:val="both"/>
-        <w:rPr>
-          <w:rFonts w:ascii="Times New Roman" w:hAnsi="Times New Roman" w:cs="Times New Roman"/>
-          <w:sz w:val="24"/>
-          <w:szCs w:val="24"/>
-        </w:rPr>
-      </w:pPr>
-      <w:r>
-        <w:rPr>
-          <w:rFonts w:ascii="Times New Roman" w:hAnsi="Times New Roman" w:cs="Times New Roman"/>
-          <w:sz w:val="24"/>
-          <w:szCs w:val="24"/>
-        </w:rPr>
-        <w:t xml:space="preserve">Call </w:t>
-      </w:r>
-      <w:proofErr w:type="spellStart"/>
-      <w:r>
-        <w:rPr>
-          <w:rFonts w:ascii="Times New Roman" w:hAnsi="Times New Roman" w:cs="Times New Roman"/>
-          <w:sz w:val="24"/>
-          <w:szCs w:val="24"/>
-        </w:rPr>
-        <w:t>setData</w:t>
-      </w:r>
-      <w:proofErr w:type="spellEnd"/>
-      <w:r>
-        <w:rPr>
-          <w:rFonts w:ascii="Times New Roman" w:hAnsi="Times New Roman" w:cs="Times New Roman"/>
-          <w:sz w:val="24"/>
-          <w:szCs w:val="24"/>
-        </w:rPr>
-        <w:t xml:space="preserve"> and </w:t>
-      </w:r>
-      <w:proofErr w:type="spellStart"/>
-      <w:r>
-        <w:rPr>
-          <w:rFonts w:ascii="Times New Roman" w:hAnsi="Times New Roman" w:cs="Times New Roman"/>
-          <w:sz w:val="24"/>
-          <w:szCs w:val="24"/>
-        </w:rPr>
-        <w:t>getData</w:t>
-      </w:r>
-      <w:proofErr w:type="spellEnd"/>
-      <w:r>
-        <w:rPr>
-          <w:rFonts w:ascii="Times New Roman" w:hAnsi="Times New Roman" w:cs="Times New Roman"/>
-          <w:sz w:val="24"/>
-          <w:szCs w:val="24"/>
-        </w:rPr>
-        <w:t xml:space="preserve"> methods </w:t>
-      </w:r>
-      <w:proofErr w:type="gramStart"/>
-      <w:r>
-        <w:rPr>
-          <w:rFonts w:ascii="Times New Roman" w:hAnsi="Times New Roman" w:cs="Times New Roman"/>
-          <w:sz w:val="24"/>
-          <w:szCs w:val="24"/>
-        </w:rPr>
-        <w:t xml:space="preserve">of  </w:t>
-      </w:r>
-      <w:proofErr w:type="spellStart"/>
-      <w:r>
-        <w:rPr>
-          <w:rFonts w:ascii="Times New Roman" w:hAnsi="Times New Roman" w:cs="Times New Roman"/>
-          <w:sz w:val="24"/>
-          <w:szCs w:val="24"/>
-        </w:rPr>
-        <w:t>UserDtails</w:t>
-      </w:r>
-      <w:proofErr w:type="spellEnd"/>
-      <w:proofErr w:type="gramEnd"/>
-      <w:r>
-        <w:rPr>
-          <w:rFonts w:ascii="Times New Roman" w:hAnsi="Times New Roman" w:cs="Times New Roman"/>
-          <w:sz w:val="24"/>
-          <w:szCs w:val="24"/>
-        </w:rPr>
-        <w:t xml:space="preserve"> class</w:t>
-      </w:r>
-    </w:p>
-    <w:p>
-      <w:pPr>
-        <w:ind w:left="720"/>
-        <w:jc w:val="both"/>
-        <w:rPr>
-          <w:rFonts w:ascii="Times New Roman" w:hAnsi="Times New Roman" w:cs="Times New Roman"/>
-          <w:sz w:val="24"/>
-          <w:szCs w:val="24"/>
-        </w:rPr>
-      </w:pPr>
-      <w:r>
-        <w:rPr>
-          <w:rFonts w:ascii="Times New Roman" w:hAnsi="Times New Roman" w:cs="Times New Roman"/>
-          <w:sz w:val="24"/>
-          <w:szCs w:val="24"/>
-        </w:rPr>
-        <w:t>Create object for Class</w:t>
-      </w:r>
-      <w:r>
-        <w:rPr>
-          <w:rFonts w:ascii="Times New Roman" w:hAnsi="Times New Roman" w:cs="Times New Roman"/>
-          <w:sz w:val="24"/>
-          <w:szCs w:val="24"/>
-        </w:rPr>
-        <w:t xml:space="preserve"> Option1</w:t>
-      </w:r>
-    </w:p>
-    <w:p>
-      <w:pPr>
-        <w:ind w:left="720"/>
-        <w:jc w:val="both"/>
-        <w:rPr>
-          <w:rFonts w:ascii="Times New Roman" w:hAnsi="Times New Roman" w:cs="Times New Roman"/>
-          <w:sz w:val="24"/>
-          <w:szCs w:val="24"/>
-        </w:rPr>
-      </w:pPr>
-      <w:r>
-        <w:rPr>
-          <w:rFonts w:ascii="Times New Roman" w:hAnsi="Times New Roman" w:cs="Times New Roman"/>
-          <w:sz w:val="24"/>
-          <w:szCs w:val="24"/>
-        </w:rPr>
-        <w:t>Take user input</w:t>
-      </w:r>
-    </w:p>
-    <w:p>
-      <w:pPr>
-        <w:ind w:left="720"/>
-        <w:jc w:val="both"/>
-        <w:rPr>
-          <w:rFonts w:ascii="Times New Roman" w:hAnsi="Times New Roman" w:cs="Times New Roman"/>
-          <w:sz w:val="24"/>
-          <w:szCs w:val="24"/>
-        </w:rPr>
-      </w:pPr>
-      <w:r>
-        <w:rPr>
-          <w:rFonts w:ascii="Times New Roman" w:hAnsi="Times New Roman" w:cs="Times New Roman"/>
-          <w:sz w:val="24"/>
-          <w:szCs w:val="24"/>
-        </w:rPr>
-        <w:t xml:space="preserve">Run </w:t>
-      </w:r>
-      <w:proofErr w:type="spellStart"/>
-      <w:r>
-        <w:rPr>
-          <w:rFonts w:ascii="Times New Roman" w:hAnsi="Times New Roman" w:cs="Times New Roman"/>
-          <w:sz w:val="24"/>
-          <w:szCs w:val="24"/>
-        </w:rPr>
-        <w:t>RetrievalFiles</w:t>
-      </w:r>
-      <w:proofErr w:type="spellEnd"/>
-      <w:r>
-        <w:rPr>
-          <w:rFonts w:ascii="Times New Roman" w:hAnsi="Times New Roman" w:cs="Times New Roman"/>
-          <w:sz w:val="24"/>
-          <w:szCs w:val="24"/>
-        </w:rPr>
-        <w:t xml:space="preserve"> functions as per user input</w:t>
-      </w:r>
-    </w:p>
-    <w:p>
-      <w:pPr>
-        <w:ind w:left="720"/>
-        <w:jc w:val="both"/>
-        <w:rPr>
-          <w:rFonts w:ascii="Times New Roman" w:hAnsi="Times New Roman" w:cs="Times New Roman"/>
-          <w:sz w:val="24"/>
-          <w:szCs w:val="24"/>
-        </w:rPr>
-      </w:pPr>
-      <w:r>
-        <w:rPr>
-          <w:rFonts w:ascii="Times New Roman" w:hAnsi="Times New Roman" w:cs="Times New Roman"/>
-          <w:sz w:val="24"/>
-          <w:szCs w:val="24"/>
-        </w:rPr>
-        <w:t>Create object for Class Option</w:t>
-      </w:r>
-      <w:r>
-        <w:rPr>
-          <w:rFonts w:ascii="Times New Roman" w:hAnsi="Times New Roman" w:cs="Times New Roman"/>
-          <w:sz w:val="24"/>
-          <w:szCs w:val="24"/>
-        </w:rPr>
-        <w:t>2</w:t>
-      </w:r>
-    </w:p>
-    <w:p>
-      <w:pPr>
-        <w:ind w:left="720"/>
-        <w:jc w:val="both"/>
-        <w:rPr>
-          <w:rFonts w:ascii="Times New Roman" w:hAnsi="Times New Roman" w:cs="Times New Roman"/>
-          <w:sz w:val="24"/>
-          <w:szCs w:val="24"/>
-        </w:rPr>
-      </w:pPr>
-      <w:r>
-        <w:rPr>
-          <w:rFonts w:ascii="Times New Roman" w:hAnsi="Times New Roman" w:cs="Times New Roman"/>
-          <w:sz w:val="24"/>
-          <w:szCs w:val="24"/>
-        </w:rPr>
-        <w:t>Take user input</w:t>
-      </w:r>
-    </w:p>
-    <w:p>
-      <w:pPr>
-        <w:ind w:left="720"/>
-        <w:jc w:val="both"/>
-        <w:rPr>
-          <w:rFonts w:ascii="Times New Roman" w:hAnsi="Times New Roman" w:cs="Times New Roman"/>
-          <w:sz w:val="24"/>
-          <w:szCs w:val="24"/>
-        </w:rPr>
-      </w:pPr>
-      <w:r>
-        <w:rPr>
-          <w:rFonts w:ascii="Times New Roman" w:hAnsi="Times New Roman" w:cs="Times New Roman"/>
-          <w:sz w:val="24"/>
-          <w:szCs w:val="24"/>
-        </w:rPr>
-        <w:t xml:space="preserve">Run </w:t>
-      </w:r>
-      <w:r>
-        <w:rPr>
-          <w:rFonts w:ascii="Times New Roman" w:hAnsi="Times New Roman" w:cs="Times New Roman"/>
-          <w:sz w:val="24"/>
-          <w:szCs w:val="24"/>
-        </w:rPr>
-        <w:t>Fileops</w:t>
-      </w:r>
-      <w:r>
-        <w:rPr>
-          <w:rFonts w:ascii="Times New Roman" w:hAnsi="Times New Roman" w:cs="Times New Roman"/>
-          <w:sz w:val="24"/>
-          <w:szCs w:val="24"/>
-        </w:rPr>
-        <w:t xml:space="preserve"> functions as per user input</w:t>
-      </w:r>
-    </w:p>
-    <w:p>
-      <w:pPr>
-        <w:ind w:left="720"/>
-        <w:jc w:val="both"/>
-        <w:rPr>
-          <w:rFonts w:ascii="Times New Roman" w:hAnsi="Times New Roman" w:cs="Times New Roman"/>
-          <w:sz w:val="24"/>
-          <w:szCs w:val="24"/>
-        </w:rPr>
-      </w:pPr>
-      <w:r>
-        <w:rPr>
-          <w:rFonts w:ascii="Times New Roman" w:hAnsi="Times New Roman" w:cs="Times New Roman"/>
-          <w:sz w:val="24"/>
-          <w:szCs w:val="24"/>
-        </w:rPr>
-        <w:t>}</w:t>
-      </w:r>
-    </w:p>
-    <w:p>
-      <w:pPr>
-        <w:ind w:left="720"/>
-        <w:jc w:val="both"/>
-        <w:rPr>
-          <w:rFonts w:ascii="Times New Roman" w:hAnsi="Times New Roman" w:cs="Times New Roman"/>
-          <w:sz w:val="24"/>
-          <w:szCs w:val="24"/>
-        </w:rPr>
-      </w:pPr>
-      <w:r>
-        <w:rPr>
-          <w:rFonts w:ascii="Times New Roman" w:hAnsi="Times New Roman" w:cs="Times New Roman"/>
-          <w:sz w:val="24"/>
-          <w:szCs w:val="24"/>
-        </w:rPr>
-        <w:t>Method Option3{</w:t>
-      </w:r>
-    </w:p>
-    <w:p>
-      <w:pPr>
-        <w:ind w:left="720"/>
-        <w:jc w:val="both"/>
-        <w:rPr>
-          <w:rFonts w:ascii="Times New Roman" w:hAnsi="Times New Roman" w:cs="Times New Roman"/>
-          <w:sz w:val="24"/>
-          <w:szCs w:val="24"/>
-        </w:rPr>
-      </w:pPr>
-      <w:r>
-        <w:rPr>
-          <w:rFonts w:ascii="Times New Roman" w:hAnsi="Times New Roman" w:cs="Times New Roman"/>
-          <w:sz w:val="24"/>
-          <w:szCs w:val="24"/>
-        </w:rPr>
-        <w:t xml:space="preserve">If func=2 </w:t>
-      </w:r>
-      <w:r>
-        <w:rPr>
-          <w:rFonts w:ascii="Times New Roman" w:hAnsi="Times New Roman" w:cs="Times New Roman"/>
-          <w:sz w:val="24"/>
-          <w:szCs w:val="24"/>
-        </w:rPr>
-        <w:sym w:font="Wingdings" w:char="F0E0"/>
-      </w:r>
-      <w:r>
-        <w:rPr>
-          <w:rFonts w:ascii="Times New Roman" w:hAnsi="Times New Roman" w:cs="Times New Roman"/>
-          <w:sz w:val="24"/>
-          <w:szCs w:val="24"/>
-        </w:rPr>
-        <w:t>run WelcomePage method.</w:t>
-      </w:r>
-    </w:p>
-    <w:p>
-      <w:pPr>
-        <w:ind w:left="720"/>
-        <w:jc w:val="both"/>
-        <w:rPr>
-          <w:rFonts w:ascii="Times New Roman" w:hAnsi="Times New Roman" w:cs="Times New Roman"/>
-          <w:sz w:val="24"/>
-          <w:szCs w:val="24"/>
-        </w:rPr>
-      </w:pPr>
-      <w:r>
-        <w:rPr>
-          <w:rFonts w:ascii="Times New Roman" w:hAnsi="Times New Roman" w:cs="Times New Roman"/>
-          <w:sz w:val="24"/>
-          <w:szCs w:val="24"/>
-        </w:rPr>
-        <w:t>If func=</w:t>
-      </w:r>
-      <w:r>
-        <w:rPr>
-          <w:rFonts w:ascii="Times New Roman" w:hAnsi="Times New Roman" w:cs="Times New Roman"/>
-          <w:sz w:val="24"/>
-          <w:szCs w:val="24"/>
-        </w:rPr>
-        <w:t>1</w:t>
-      </w:r>
-      <w:r>
-        <w:rPr>
-          <w:rFonts w:ascii="Times New Roman" w:hAnsi="Times New Roman" w:cs="Times New Roman"/>
-          <w:sz w:val="24"/>
-          <w:szCs w:val="24"/>
-        </w:rPr>
-        <w:t xml:space="preserve"> </w:t>
-      </w:r>
-      <w:r>
-        <w:rPr>
-          <w:rFonts w:ascii="Times New Roman" w:hAnsi="Times New Roman" w:cs="Times New Roman"/>
-          <w:sz w:val="24"/>
-          <w:szCs w:val="24"/>
-        </w:rPr>
-        <w:sym w:font="Wingdings" w:char="F0E0"/>
-      </w:r>
-      <w:r>
-        <w:rPr>
-          <w:rFonts w:ascii="Times New Roman" w:hAnsi="Times New Roman" w:cs="Times New Roman"/>
-          <w:sz w:val="24"/>
-          <w:szCs w:val="24"/>
-        </w:rPr>
-        <w:t>run StartFunctions method.</w:t>
-      </w:r>
-    </w:p>
-    <w:p>
-      <w:pPr>
-        <w:ind w:left="720"/>
-        <w:jc w:val="both"/>
-        <w:rPr>
-          <w:rFonts w:ascii="Times New Roman" w:hAnsi="Times New Roman" w:cs="Times New Roman"/>
-          <w:sz w:val="24"/>
-          <w:szCs w:val="24"/>
-        </w:rPr>
-      </w:pPr>
-      <w:r>
-        <w:rPr>
-          <w:rFonts w:ascii="Times New Roman" w:hAnsi="Times New Roman" w:cs="Times New Roman"/>
-          <w:sz w:val="24"/>
-          <w:szCs w:val="24"/>
-        </w:rPr>
-        <w:t>If func=</w:t>
-      </w:r>
-      <w:r>
-        <w:rPr>
-          <w:rFonts w:ascii="Times New Roman" w:hAnsi="Times New Roman" w:cs="Times New Roman"/>
-          <w:sz w:val="24"/>
-          <w:szCs w:val="24"/>
-        </w:rPr>
-        <w:t>0</w:t>
-      </w:r>
-      <w:r>
-        <w:rPr>
-          <w:rFonts w:ascii="Times New Roman" w:hAnsi="Times New Roman" w:cs="Times New Roman"/>
-          <w:sz w:val="24"/>
-          <w:szCs w:val="24"/>
-        </w:rPr>
-        <w:t xml:space="preserve"> </w:t>
-      </w:r>
-      <w:r>
-        <w:rPr>
-          <w:rFonts w:ascii="Times New Roman" w:hAnsi="Times New Roman" w:cs="Times New Roman"/>
-          <w:sz w:val="24"/>
-          <w:szCs w:val="24"/>
-        </w:rPr>
-        <w:sym w:font="Wingdings" w:char="F0E0"/>
-      </w:r>
-      <w:r>
-        <w:rPr>
-          <w:rFonts w:ascii="Times New Roman" w:hAnsi="Times New Roman" w:cs="Times New Roman"/>
-          <w:sz w:val="24"/>
-          <w:szCs w:val="24"/>
-        </w:rPr>
-        <w:t xml:space="preserve"> display an ending message and exit the program.</w:t>
-      </w:r>
-    </w:p>
-    <w:p>
-      <w:pPr>
-        <w:ind w:left="720"/>
-        <w:jc w:val="both"/>
-        <w:rPr>
-          <w:rFonts w:ascii="Times New Roman" w:hAnsi="Times New Roman" w:cs="Times New Roman"/>
-          <w:sz w:val="24"/>
-          <w:szCs w:val="24"/>
-        </w:rPr>
-      </w:pPr>
-      <w:r>
-        <w:rPr>
-          <w:rFonts w:ascii="Times New Roman" w:hAnsi="Times New Roman" w:cs="Times New Roman"/>
-          <w:sz w:val="24"/>
-          <w:szCs w:val="24"/>
-        </w:rPr>
-        <w:t xml:space="preserve">For any other value of func </w:t>
-      </w:r>
-      <w:r>
-        <w:rPr>
-          <w:rFonts w:ascii="Times New Roman" w:hAnsi="Times New Roman" w:cs="Times New Roman"/>
-          <w:sz w:val="24"/>
-          <w:szCs w:val="24"/>
-        </w:rPr>
-        <w:sym w:font="Wingdings" w:char="F0E0"/>
-      </w:r>
-      <w:r>
-        <w:rPr>
-          <w:rFonts w:ascii="Times New Roman" w:hAnsi="Times New Roman" w:cs="Times New Roman"/>
-          <w:sz w:val="24"/>
-          <w:szCs w:val="24"/>
-        </w:rPr>
-        <w:t xml:space="preserve"> error display Invalid input.</w:t>
-      </w:r>
-    </w:p>
-    <w:p>
-      <w:pPr>
-        <w:ind w:left="720"/>
-        <w:jc w:val="both"/>
-        <w:rPr>
-          <w:rFonts w:ascii="Times New Roman" w:hAnsi="Times New Roman" w:cs="Times New Roman"/>
-          <w:sz w:val="24"/>
-          <w:szCs w:val="24"/>
-        </w:rPr>
-      </w:pPr>
-      <w:r>
-        <w:rPr>
-          <w:rFonts w:ascii="Times New Roman" w:hAnsi="Times New Roman" w:cs="Times New Roman"/>
-          <w:sz w:val="24"/>
-          <w:szCs w:val="24"/>
-        </w:rPr>
-        <w:t>}</w:t>
-      </w:r>
-    </w:p>
-    <w:p>
-      <w:pPr>
         <w:jc w:val="both"/>
         <w:rPr>
           <w:rFonts w:ascii="Times New Roman" w:hAnsi="Times New Roman" w:cs="Times New Roman"/>
@@ -2707,6 +3420,16 @@
         </w:rPr>
         <w:t xml:space="preserve">} </w:t>
       </w:r>
+    </w:p>
+    <w:p>
+      <w:pPr>
+        <w:jc w:val="both"/>
+        <w:rPr>
+          <w:rFonts w:ascii="Times New Roman" w:hAnsi="Times New Roman" w:cs="Times New Roman"/>
+          <w:sz w:val="24"/>
+          <w:szCs w:val="24"/>
+        </w:rPr>
+      </w:pPr>
     </w:p>
     <w:p>
       <w:pPr>

</xml_diff>